<commit_message>
chore(templates): restyle PDFs + generate late rent notice PDF via script
</commit_message>
<xml_diff>
--- a/rentchain-frontend/public/templates/Late_Rent_Notice_Template.docx
+++ b/rentchain-frontend/public/templates/Late_Rent_Notice_Template.docx
@@ -7,56 +7,67 @@
         <w:pStyle w:val="Heading1"/>
       </w:pPr>
       <w:r>
-        <w:t>RENTCHAIN</w:t>
-        <w:br/>
-        <w:t>LATE RENT NOTICE</w:t>
+        <w:t>Late Rent Notice</w:t>
       </w:r>
     </w:p>
     <w:p>
       <w:r>
-        <w:t>Version v1.0 • {{NOTICE_DATE}}</w:t>
-        <w:br/>
+        <w:t>Tenant Name: {{TENANT_NAME}}</w:t>
       </w:r>
     </w:p>
     <w:p>
       <w:r>
         <w:t>Property Address: {{PROPERTY_ADDRESS}}</w:t>
-        <w:br/>
+      </w:r>
+    </w:p>
+    <w:p>
+      <w:r>
         <w:t>Unit: {{UNIT_NUMBER}}</w:t>
-        <w:br/>
-        <w:t>Tenant(s): {{TENANT_NAME}}</w:t>
-        <w:br/>
+      </w:r>
+    </w:p>
+    <w:p>
+      <w:r>
+        <w:t>Rent Period: {{RENT_PERIOD}}</w:t>
+      </w:r>
+    </w:p>
+    <w:p>
+      <w:r>
+        <w:t>Rent Due Date: {{RENT_DUE_DATE}}</w:t>
+      </w:r>
+    </w:p>
+    <w:p>
+      <w:r>
+        <w:t>Total Rent Due: {{TOTAL_RENT_DUE}}</w:t>
+      </w:r>
+    </w:p>
+    <w:p>
+      <w:r>
+        <w:t>Late Fee: {{LATE_FEE}}</w:t>
+      </w:r>
+    </w:p>
+    <w:p>
+      <w:r>
+        <w:t>Other Charges: {{OTHER_CHARGES}}</w:t>
+      </w:r>
+    </w:p>
+    <w:p>
+      <w:r>
+        <w:t>Total Outstanding: {{TOTAL_OUTSTANDING}}</w:t>
+      </w:r>
+    </w:p>
+    <w:p>
+      <w:r>
+        <w:t>Payment Deadline: {{PAYMENT_DEADLINE}}</w:t>
+      </w:r>
+    </w:p>
+    <w:p>
+      <w:r>
+        <w:t>Payment Methods: {{PAYMENT_METHODS}}</w:t>
+      </w:r>
+    </w:p>
+    <w:p>
+      <w:r>
         <w:t>Landlord/Manager: {{LANDLORD_NAME}}</w:t>
-        <w:br/>
-        <w:br/>
-        <w:t>AMOUNT DUE</w:t>
-        <w:br/>
-        <w:t>Rent Period: {{RENT_PERIOD}}</w:t>
-        <w:br/>
-        <w:t>Rent Due Date: {{RENT_DUE_DATE}}</w:t>
-        <w:br/>
-        <w:t>Total Rent Due: ${{RENT_AMOUNT_DUE}}</w:t>
-        <w:br/>
-        <w:t>Late Fee: ${{LATE_FEE}}</w:t>
-        <w:br/>
-        <w:t>Other Charges: ${{OTHER_CHARGES}}</w:t>
-        <w:br/>
-        <w:t>TOTAL OUTSTANDING: ${{TOTAL_OUTSTANDING}}</w:t>
-        <w:br/>
-        <w:br/>
-        <w:t>PAYMENT INSTRUCTIONS</w:t>
-        <w:br/>
-        <w:t>Payment Deadline: {{PAYMENT_DEADLINE_DATE}}</w:t>
-        <w:br/>
-        <w:t>Payment Method(s): {{PAYMENT_METHODS}}</w:t>
-        <w:br/>
-        <w:t>Payment Details: {{PAYMENT_DETAILS}}</w:t>
-        <w:br/>
-        <w:br/>
-        <w:t>DISCLAIMER</w:t>
-        <w:br/>
-        <w:t>This template is not legal advice and may not satisfy jurisdiction-specific requirements.</w:t>
-        <w:br/>
       </w:r>
     </w:p>
     <w:sectPr>

</xml_diff>

<commit_message>
chore(templates): restyle PDFs + generate late rent notice PDF via script (#126)
</commit_message>
<xml_diff>
--- a/rentchain-frontend/public/templates/Late_Rent_Notice_Template.docx
+++ b/rentchain-frontend/public/templates/Late_Rent_Notice_Template.docx
@@ -7,56 +7,67 @@
         <w:pStyle w:val="Heading1"/>
       </w:pPr>
       <w:r>
-        <w:t>RENTCHAIN</w:t>
-        <w:br/>
-        <w:t>LATE RENT NOTICE</w:t>
+        <w:t>Late Rent Notice</w:t>
       </w:r>
     </w:p>
     <w:p>
       <w:r>
-        <w:t>Version v1.0 • {{NOTICE_DATE}}</w:t>
-        <w:br/>
+        <w:t>Tenant Name: {{TENANT_NAME}}</w:t>
       </w:r>
     </w:p>
     <w:p>
       <w:r>
         <w:t>Property Address: {{PROPERTY_ADDRESS}}</w:t>
-        <w:br/>
+      </w:r>
+    </w:p>
+    <w:p>
+      <w:r>
         <w:t>Unit: {{UNIT_NUMBER}}</w:t>
-        <w:br/>
-        <w:t>Tenant(s): {{TENANT_NAME}}</w:t>
-        <w:br/>
+      </w:r>
+    </w:p>
+    <w:p>
+      <w:r>
+        <w:t>Rent Period: {{RENT_PERIOD}}</w:t>
+      </w:r>
+    </w:p>
+    <w:p>
+      <w:r>
+        <w:t>Rent Due Date: {{RENT_DUE_DATE}}</w:t>
+      </w:r>
+    </w:p>
+    <w:p>
+      <w:r>
+        <w:t>Total Rent Due: {{TOTAL_RENT_DUE}}</w:t>
+      </w:r>
+    </w:p>
+    <w:p>
+      <w:r>
+        <w:t>Late Fee: {{LATE_FEE}}</w:t>
+      </w:r>
+    </w:p>
+    <w:p>
+      <w:r>
+        <w:t>Other Charges: {{OTHER_CHARGES}}</w:t>
+      </w:r>
+    </w:p>
+    <w:p>
+      <w:r>
+        <w:t>Total Outstanding: {{TOTAL_OUTSTANDING}}</w:t>
+      </w:r>
+    </w:p>
+    <w:p>
+      <w:r>
+        <w:t>Payment Deadline: {{PAYMENT_DEADLINE}}</w:t>
+      </w:r>
+    </w:p>
+    <w:p>
+      <w:r>
+        <w:t>Payment Methods: {{PAYMENT_METHODS}}</w:t>
+      </w:r>
+    </w:p>
+    <w:p>
+      <w:r>
         <w:t>Landlord/Manager: {{LANDLORD_NAME}}</w:t>
-        <w:br/>
-        <w:br/>
-        <w:t>AMOUNT DUE</w:t>
-        <w:br/>
-        <w:t>Rent Period: {{RENT_PERIOD}}</w:t>
-        <w:br/>
-        <w:t>Rent Due Date: {{RENT_DUE_DATE}}</w:t>
-        <w:br/>
-        <w:t>Total Rent Due: ${{RENT_AMOUNT_DUE}}</w:t>
-        <w:br/>
-        <w:t>Late Fee: ${{LATE_FEE}}</w:t>
-        <w:br/>
-        <w:t>Other Charges: ${{OTHER_CHARGES}}</w:t>
-        <w:br/>
-        <w:t>TOTAL OUTSTANDING: ${{TOTAL_OUTSTANDING}}</w:t>
-        <w:br/>
-        <w:br/>
-        <w:t>PAYMENT INSTRUCTIONS</w:t>
-        <w:br/>
-        <w:t>Payment Deadline: {{PAYMENT_DEADLINE_DATE}}</w:t>
-        <w:br/>
-        <w:t>Payment Method(s): {{PAYMENT_METHODS}}</w:t>
-        <w:br/>
-        <w:t>Payment Details: {{PAYMENT_DETAILS}}</w:t>
-        <w:br/>
-        <w:br/>
-        <w:t>DISCLAIMER</w:t>
-        <w:br/>
-        <w:t>This template is not legal advice and may not satisfy jurisdiction-specific requirements.</w:t>
-        <w:br/>
       </w:r>
     </w:p>
     <w:sectPr>

</xml_diff>